<commit_message>
ayudate y te ayudare
</commit_message>
<xml_diff>
--- a/Tareas/Por resolver/Tarea 3.docx
+++ b/Tareas/Por resolver/Tarea 3.docx
@@ -94,7 +94,7 @@
           <w:szCs w:val="28"/>
         </w:rPr>
         <w:tab/>
-        <w:t xml:space="preserve">Ejemplo </w:t>
+        <w:t>Ejemplo</w:t>
       </w:r>
     </w:p>
     <w:p>
@@ -276,6 +276,15 @@
     </w:p>
     <w:p>
       <w:pPr>
+        <w:ind w:left="0" w:firstLine="708"/>
+        <w:rPr>
+          <w:sz w:val="28"/>
+          <w:szCs w:val="28"/>
+        </w:rPr>
+      </w:pPr>
+    </w:p>
+    <w:p>
+      <w:pPr>
         <w:ind w:left="0" w:firstLine="0"/>
         <w:rPr>
           <w:b/>
@@ -315,6 +324,7 @@
         <w:rPr>
           <w:b/>
           <w:bCs/>
+          <w:noProof/>
           <w:sz w:val="28"/>
           <w:szCs w:val="28"/>
         </w:rPr>
@@ -436,30 +446,60 @@
       <w:pPr>
         <w:ind w:left="0" w:firstLine="0"/>
         <w:rPr>
-          <w:b/>
-          <w:bCs/>
-          <w:sz w:val="28"/>
-          <w:szCs w:val="28"/>
-        </w:rPr>
-      </w:pPr>
-      <w:r>
-        <w:rPr>
-          <w:b/>
-          <w:bCs/>
-          <w:sz w:val="28"/>
-          <w:szCs w:val="28"/>
-        </w:rPr>
-        <w:t>Resuelva el siguiente ejercicio y mande captura de su ejecución</w:t>
-      </w:r>
+          <w:sz w:val="28"/>
+          <w:szCs w:val="28"/>
+          <w:u w:val="single"/>
+        </w:rPr>
+      </w:pPr>
     </w:p>
     <w:p>
       <w:pPr>
         <w:ind w:left="0" w:firstLine="0"/>
         <w:rPr>
-          <w:sz w:val="28"/>
-          <w:szCs w:val="28"/>
-        </w:rPr>
-      </w:pPr>
+          <w:b/>
+          <w:bCs/>
+          <w:sz w:val="28"/>
+          <w:szCs w:val="28"/>
+        </w:rPr>
+      </w:pPr>
+      <w:r>
+        <w:rPr>
+          <w:b/>
+          <w:bCs/>
+          <w:sz w:val="28"/>
+          <w:szCs w:val="28"/>
+        </w:rPr>
+        <w:t xml:space="preserve">4.- Cree un método donde utilice el </w:t>
+      </w:r>
+      <w:proofErr w:type="spellStart"/>
+      <w:r>
+        <w:rPr>
+          <w:b/>
+          <w:bCs/>
+          <w:sz w:val="28"/>
+          <w:szCs w:val="28"/>
+        </w:rPr>
+        <w:t>for</w:t>
+      </w:r>
+      <w:proofErr w:type="spellEnd"/>
+      <w:r>
+        <w:rPr>
+          <w:b/>
+          <w:bCs/>
+          <w:sz w:val="28"/>
+          <w:szCs w:val="28"/>
+        </w:rPr>
+        <w:t xml:space="preserve"> para sumar todos los números del 1 al número que se ingresó por consola</w:t>
+      </w:r>
+      <w:r>
+        <w:rPr>
+          <w:b/>
+          <w:bCs/>
+          <w:sz w:val="28"/>
+          <w:szCs w:val="28"/>
+        </w:rPr>
+        <w:t xml:space="preserve"> mandar captura de ejecución</w:t>
+      </w:r>
     </w:p>
     <w:p>
       <w:pPr>
@@ -471,14 +511,36 @@
           <w:szCs w:val="28"/>
         </w:rPr>
       </w:pPr>
-      <w:r>
-        <w:rPr>
-          <w:b/>
-          <w:bCs/>
-          <w:sz w:val="28"/>
-          <w:szCs w:val="28"/>
-        </w:rPr>
-        <w:t xml:space="preserve">4.- Cree un método donde utilice el </w:t>
+    </w:p>
+    <w:p>
+      <w:pPr>
+        <w:ind w:left="0" w:firstLine="0"/>
+        <w:rPr>
+          <w:b/>
+          <w:bCs/>
+          <w:sz w:val="28"/>
+          <w:szCs w:val="28"/>
+        </w:rPr>
+      </w:pPr>
+    </w:p>
+    <w:p>
+      <w:pPr>
+        <w:ind w:left="0" w:firstLine="0"/>
+        <w:rPr>
+          <w:b/>
+          <w:bCs/>
+          <w:sz w:val="28"/>
+          <w:szCs w:val="28"/>
+        </w:rPr>
+      </w:pPr>
+      <w:r>
+        <w:rPr>
+          <w:b/>
+          <w:bCs/>
+          <w:sz w:val="28"/>
+          <w:szCs w:val="28"/>
+        </w:rPr>
+        <w:t xml:space="preserve">5.- Presenta la sintaxis de un </w:t>
       </w:r>
       <w:proofErr w:type="spellStart"/>
       <w:r>
@@ -491,15 +553,6 @@
         <w:t>for</w:t>
       </w:r>
       <w:proofErr w:type="spellEnd"/>
-      <w:r>
-        <w:rPr>
-          <w:b/>
-          <w:bCs/>
-          <w:sz w:val="28"/>
-          <w:szCs w:val="28"/>
-        </w:rPr>
-        <w:t xml:space="preserve"> para sumar todos los números del 1 al número que se ingresó por consola</w:t>
-      </w:r>
     </w:p>
     <w:p>
       <w:pPr>
@@ -522,6 +575,24 @@
           <w:szCs w:val="28"/>
         </w:rPr>
       </w:pPr>
+      <w:r>
+        <w:rPr>
+          <w:b/>
+          <w:bCs/>
+          <w:sz w:val="28"/>
+          <w:szCs w:val="28"/>
+        </w:rPr>
+        <w:t xml:space="preserve">6.- Que </w:t>
+      </w:r>
+      <w:r>
+        <w:rPr>
+          <w:b/>
+          <w:bCs/>
+          <w:sz w:val="28"/>
+          <w:szCs w:val="28"/>
+        </w:rPr>
+        <w:t>se imprime por consola</w:t>
+      </w:r>
     </w:p>
     <w:p>
       <w:pPr>
@@ -537,40 +608,11 @@
         <w:rPr>
           <w:b/>
           <w:bCs/>
-          <w:sz w:val="28"/>
-          <w:szCs w:val="28"/>
-        </w:rPr>
-        <w:t xml:space="preserve">5.- Presenta la sintaxis de un </w:t>
-      </w:r>
-      <w:proofErr w:type="spellStart"/>
-      <w:r>
-        <w:rPr>
-          <w:b/>
-          <w:bCs/>
-          <w:sz w:val="28"/>
-          <w:szCs w:val="28"/>
-        </w:rPr>
-        <w:t>for</w:t>
-      </w:r>
-      <w:proofErr w:type="spellEnd"/>
-    </w:p>
-    <w:p>
-      <w:pPr>
-        <w:ind w:left="0" w:firstLine="0"/>
-        <w:rPr>
-          <w:b/>
-          <w:bCs/>
-          <w:sz w:val="28"/>
-          <w:szCs w:val="28"/>
-        </w:rPr>
-      </w:pPr>
-      <w:r>
-        <w:rPr>
-          <w:b/>
-          <w:bCs/>
-          <w:sz w:val="28"/>
-          <w:szCs w:val="28"/>
-        </w:rPr>
+          <w:noProof/>
+          <w:sz w:val="28"/>
+          <w:szCs w:val="28"/>
+        </w:rPr>
+        <w:lastRenderedPageBreak/>
         <w:drawing>
           <wp:inline distT="0" distB="0" distL="0" distR="0" wp14:anchorId="5C60AFEB" wp14:editId="3CEA4205">
             <wp:extent cx="5612130" cy="5708650"/>
@@ -621,23 +663,24 @@
           <w:sz w:val="28"/>
           <w:szCs w:val="28"/>
         </w:rPr>
+        <w:t>6.- Encuentre el número final</w:t>
+      </w:r>
+    </w:p>
+    <w:p>
+      <w:pPr>
+        <w:ind w:left="0" w:firstLine="0"/>
+        <w:rPr>
+          <w:sz w:val="28"/>
+          <w:szCs w:val="28"/>
+        </w:rPr>
+      </w:pPr>
+      <w:r>
+        <w:rPr>
+          <w:noProof/>
+          <w:sz w:val="28"/>
+          <w:szCs w:val="28"/>
+        </w:rPr>
         <w:lastRenderedPageBreak/>
-        <w:t>6.- Encuentre el número final</w:t>
-      </w:r>
-    </w:p>
-    <w:p>
-      <w:pPr>
-        <w:ind w:left="0" w:firstLine="0"/>
-        <w:rPr>
-          <w:sz w:val="28"/>
-          <w:szCs w:val="28"/>
-        </w:rPr>
-      </w:pPr>
-      <w:r>
-        <w:rPr>
-          <w:sz w:val="28"/>
-          <w:szCs w:val="28"/>
-        </w:rPr>
         <w:drawing>
           <wp:inline distT="0" distB="0" distL="0" distR="0" wp14:anchorId="07CACEBF" wp14:editId="50FA5527">
             <wp:extent cx="3762900" cy="2791215"/>
@@ -683,19 +726,35 @@
           <w:szCs w:val="28"/>
         </w:rPr>
       </w:pPr>
-      <w:r>
-        <w:rPr>
-          <w:sz w:val="28"/>
-          <w:szCs w:val="28"/>
-        </w:rPr>
-        <w:t>7.- Crea un programa que me permita saber si la edad de una persona es parecida a otra persona, si es igual, suma la edad de la persona 1 unas 5 veces de forma iterativa, si no es, resta la edad de la persona 2 hasta que solo tenga 5 años</w:t>
-      </w:r>
-      <w:r>
-        <w:rPr>
-          <w:sz w:val="28"/>
-          <w:szCs w:val="28"/>
-        </w:rPr>
-        <w:tab/>
+    </w:p>
+    <w:p>
+      <w:pPr>
+        <w:ind w:left="0" w:firstLine="0"/>
+        <w:rPr>
+          <w:sz w:val="28"/>
+          <w:szCs w:val="28"/>
+        </w:rPr>
+      </w:pPr>
+      <w:r>
+        <w:rPr>
+          <w:sz w:val="28"/>
+          <w:szCs w:val="28"/>
+        </w:rPr>
+        <w:t xml:space="preserve">7.- Crea un programa que me permita saber si la edad de una persona es parecida a </w:t>
+      </w:r>
+      <w:r>
+        <w:rPr>
+          <w:sz w:val="28"/>
+          <w:szCs w:val="28"/>
+        </w:rPr>
+        <w:t xml:space="preserve">de </w:t>
+      </w:r>
+      <w:r>
+        <w:rPr>
+          <w:sz w:val="28"/>
+          <w:szCs w:val="28"/>
+        </w:rPr>
+        <w:t>otra persona, si es igual, suma la edad de la persona 1 unas 5 veces de forma iterativa, si no es, resta la edad de la persona 2 hasta que solo tenga 5 años</w:t>
       </w:r>
     </w:p>
     <w:sectPr>
@@ -1159,7 +1218,7 @@
     <w:name w:val="Normal"/>
     <w:aliases w:val="Parrafos Normales"/>
     <w:qFormat/>
-    <w:rsid w:val="00D44E9F"/>
+    <w:rsid w:val="00FB3270"/>
     <w:pPr>
       <w:spacing w:line="360" w:lineRule="auto"/>
       <w:ind w:left="709" w:firstLine="709"/>
@@ -1371,6 +1430,7 @@
   <w:style w:type="character" w:default="1" w:styleId="Fuentedeprrafopredeter">
     <w:name w:val="Default Paragraph Font"/>
     <w:uiPriority w:val="1"/>
+    <w:semiHidden/>
     <w:unhideWhenUsed/>
   </w:style>
   <w:style w:type="table" w:default="1" w:styleId="Tablanormal">

</xml_diff>